<commit_message>
Added the workshop presentation
</commit_message>
<xml_diff>
--- a/sensitivity_analysis/UserManual_Senstivity_Analysis_Workflow.docx
+++ b/sensitivity_analysis/UserManual_Senstivity_Analysis_Workflow.docx
@@ -3380,7 +3380,7 @@
           <w:szCs w:val="18"/>
           <w:shd w:val="clear" w:color="auto" w:fill="FFFFFF"/>
         </w:rPr>
-        <w:t>AVG_Sobol_OLS_Total</w:t>
+        <w:t>AVG_Sobol_</w:t>
       </w:r>
       <w:r>
         <w:rPr>
@@ -3390,122 +3390,9 @@
           <w:szCs w:val="18"/>
           <w:shd w:val="clear" w:color="auto" w:fill="FFFFFF"/>
         </w:rPr>
-        <w:t xml:space="preserve"> </w:t>
-      </w:r>
-      <w:r>
-        <w:rPr>
-          <w:rFonts w:ascii="Calibri" w:eastAsia="Calibri" w:hAnsi="Calibri" w:cs="Calibri"/>
-          <w:color w:val="000000"/>
-          <w:sz w:val="22"/>
-          <w:szCs w:val="22"/>
-        </w:rPr>
-        <w:t>stores the average value of</w:t>
-      </w:r>
-      <w:r>
-        <w:rPr>
-          <w:rFonts w:ascii="Calibri" w:eastAsia="Calibri" w:hAnsi="Calibri" w:cs="Calibri"/>
-          <w:color w:val="000000"/>
-          <w:sz w:val="22"/>
-          <w:szCs w:val="22"/>
-        </w:rPr>
-        <w:t xml:space="preserve"> total </w:t>
-      </w:r>
-      <w:r>
-        <w:rPr>
-          <w:rFonts w:ascii="Calibri" w:eastAsia="Calibri" w:hAnsi="Calibri" w:cs="Calibri"/>
-          <w:color w:val="000000"/>
-          <w:sz w:val="22"/>
-          <w:szCs w:val="22"/>
-        </w:rPr>
-        <w:t xml:space="preserve">Sobol indices computed using the </w:t>
-      </w:r>
-      <w:r>
-        <w:rPr>
-          <w:rFonts w:ascii="Calibri" w:eastAsia="Calibri" w:hAnsi="Calibri" w:cs="Calibri"/>
-          <w:color w:val="000000"/>
-          <w:sz w:val="22"/>
-          <w:szCs w:val="22"/>
-        </w:rPr>
-        <w:t>OLS (</w:t>
-      </w:r>
-      <w:r>
-        <w:rPr>
-          <w:rFonts w:ascii="Calibri" w:eastAsia="Calibri" w:hAnsi="Calibri" w:cs="Calibri"/>
-          <w:color w:val="000000"/>
-          <w:sz w:val="22"/>
-          <w:szCs w:val="22"/>
-        </w:rPr>
-        <w:t>ordinary least square</w:t>
-      </w:r>
-      <w:r>
-        <w:rPr>
-          <w:rFonts w:ascii="Calibri" w:eastAsia="Calibri" w:hAnsi="Calibri" w:cs="Calibri"/>
-          <w:color w:val="000000"/>
-          <w:sz w:val="22"/>
-          <w:szCs w:val="22"/>
-        </w:rPr>
-        <w:t>)</w:t>
-      </w:r>
-      <w:r>
-        <w:rPr>
-          <w:rFonts w:ascii="Calibri" w:eastAsia="Calibri" w:hAnsi="Calibri" w:cs="Calibri"/>
-          <w:color w:val="000000"/>
-          <w:sz w:val="22"/>
-          <w:szCs w:val="22"/>
-        </w:rPr>
-        <w:t xml:space="preserve"> method.</w:t>
-      </w:r>
-      <w:r>
-        <w:rPr>
-          <w:rFonts w:ascii="Calibri" w:eastAsia="Calibri" w:hAnsi="Calibri" w:cs="Calibri"/>
-          <w:color w:val="000000"/>
-          <w:sz w:val="22"/>
-          <w:szCs w:val="22"/>
-        </w:rPr>
-        <w:t xml:space="preserve"> </w:t>
-      </w:r>
-    </w:p>
-    <w:p>
-      <w:pPr>
-        <w:rPr>
-          <w:rFonts w:ascii="Calibri" w:eastAsia="Calibri" w:hAnsi="Calibri" w:cs="Calibri"/>
-          <w:color w:val="000000"/>
-          <w:sz w:val="22"/>
-          <w:szCs w:val="22"/>
-        </w:rPr>
-      </w:pPr>
-    </w:p>
-    <w:p>
-      <w:pPr>
-        <w:rPr>
-          <w:rFonts w:ascii="Calibri" w:eastAsia="Calibri" w:hAnsi="Calibri" w:cs="Calibri"/>
-          <w:color w:val="000000"/>
-          <w:sz w:val="22"/>
-          <w:szCs w:val="22"/>
-        </w:rPr>
-      </w:pPr>
-    </w:p>
-    <w:p>
-      <w:pPr>
-        <w:rPr>
-          <w:rFonts w:ascii="Calibri" w:eastAsia="Calibri" w:hAnsi="Calibri" w:cs="Calibri"/>
-          <w:color w:val="000000"/>
-          <w:sz w:val="22"/>
-          <w:szCs w:val="22"/>
-        </w:rPr>
-      </w:pPr>
-      <w:r>
-        <w:rPr>
-          <w:rFonts w:ascii="Calibri" w:eastAsia="Calibri" w:hAnsi="Calibri" w:cs="Calibri"/>
-          <w:color w:val="000000"/>
-          <w:sz w:val="22"/>
-          <w:szCs w:val="22"/>
-        </w:rPr>
-        <w:t>Discuss about two examples NM80 and AVATAR</w:t>
-      </w:r>
-    </w:p>
-    <w:p>
-      <w:pPr>
+        <w:t>OLS</w:t>
+      </w:r>
+      <w:r>
         <w:rPr>
           <w:rFonts w:ascii="Consolas" w:hAnsi="Consolas" w:cs="Consolas"/>
           <w:color w:val="24292E"/>
@@ -3513,7 +3400,18 @@
           <w:szCs w:val="18"/>
           <w:shd w:val="clear" w:color="auto" w:fill="FFFFFF"/>
         </w:rPr>
-      </w:pPr>
+        <w:t>_Total</w:t>
+      </w:r>
+      <w:r>
+        <w:rPr>
+          <w:rFonts w:ascii="Consolas" w:hAnsi="Consolas" w:cs="Consolas"/>
+          <w:color w:val="24292E"/>
+          <w:sz w:val="18"/>
+          <w:szCs w:val="18"/>
+          <w:shd w:val="clear" w:color="auto" w:fill="FFFFFF"/>
+        </w:rPr>
+        <w:t xml:space="preserve"> </w:t>
+      </w:r>
       <w:r>
         <w:rPr>
           <w:rFonts w:ascii="Calibri" w:eastAsia="Calibri" w:hAnsi="Calibri" w:cs="Calibri"/>
@@ -3521,18 +3419,241 @@
           <w:sz w:val="22"/>
           <w:szCs w:val="22"/>
         </w:rPr>
-        <w:t>Explain how to parameterize the chord, twist, etc. [A priori analysis</w:t>
+        <w:t>stores the average value of</w:t>
+      </w:r>
+      <w:r>
+        <w:rPr>
+          <w:rFonts w:ascii="Calibri" w:eastAsia="Calibri" w:hAnsi="Calibri" w:cs="Calibri"/>
+          <w:color w:val="000000"/>
+          <w:sz w:val="22"/>
+          <w:szCs w:val="22"/>
+        </w:rPr>
+        <w:t xml:space="preserve"> total </w:t>
+      </w:r>
+      <w:r>
+        <w:rPr>
+          <w:rFonts w:ascii="Calibri" w:eastAsia="Calibri" w:hAnsi="Calibri" w:cs="Calibri"/>
+          <w:color w:val="000000"/>
+          <w:sz w:val="22"/>
+          <w:szCs w:val="22"/>
+        </w:rPr>
+        <w:t xml:space="preserve">Sobol indices computed using the </w:t>
+      </w:r>
+      <w:r>
+        <w:rPr>
+          <w:rFonts w:ascii="Calibri" w:eastAsia="Calibri" w:hAnsi="Calibri" w:cs="Calibri"/>
+          <w:color w:val="000000"/>
+          <w:sz w:val="22"/>
+          <w:szCs w:val="22"/>
+        </w:rPr>
+        <w:t>OLS (</w:t>
+      </w:r>
+      <w:r>
+        <w:rPr>
+          <w:rFonts w:ascii="Calibri" w:eastAsia="Calibri" w:hAnsi="Calibri" w:cs="Calibri"/>
+          <w:color w:val="000000"/>
+          <w:sz w:val="22"/>
+          <w:szCs w:val="22"/>
+        </w:rPr>
+        <w:t>ordinary least square</w:t>
+      </w:r>
+      <w:r>
+        <w:rPr>
+          <w:rFonts w:ascii="Calibri" w:eastAsia="Calibri" w:hAnsi="Calibri" w:cs="Calibri"/>
+          <w:color w:val="000000"/>
+          <w:sz w:val="22"/>
+          <w:szCs w:val="22"/>
+        </w:rPr>
+        <w:t>)</w:t>
+      </w:r>
+      <w:r>
+        <w:rPr>
+          <w:rFonts w:ascii="Calibri" w:eastAsia="Calibri" w:hAnsi="Calibri" w:cs="Calibri"/>
+          <w:color w:val="000000"/>
+          <w:sz w:val="22"/>
+          <w:szCs w:val="22"/>
+        </w:rPr>
+        <w:t xml:space="preserve"> method.</w:t>
+      </w:r>
+      <w:r>
+        <w:rPr>
+          <w:rFonts w:ascii="Calibri" w:eastAsia="Calibri" w:hAnsi="Calibri" w:cs="Calibri"/>
+          <w:color w:val="000000"/>
+          <w:sz w:val="22"/>
+          <w:szCs w:val="22"/>
+        </w:rPr>
+        <w:t xml:space="preserve"> </w:t>
+      </w:r>
+    </w:p>
+    <w:p>
+      <w:pPr>
+        <w:rPr>
+          <w:rFonts w:ascii="Calibri" w:eastAsia="Calibri" w:hAnsi="Calibri" w:cs="Calibri"/>
+          <w:color w:val="000000"/>
+          <w:sz w:val="22"/>
+          <w:szCs w:val="22"/>
+        </w:rPr>
+      </w:pPr>
+    </w:p>
+    <w:p>
+      <w:pPr>
+        <w:rPr>
+          <w:rFonts w:ascii="Calibri" w:eastAsia="Calibri" w:hAnsi="Calibri" w:cs="Calibri"/>
+          <w:color w:val="000000"/>
+          <w:sz w:val="22"/>
+          <w:szCs w:val="22"/>
+        </w:rPr>
+      </w:pPr>
+      <w:r>
+        <w:rPr>
+          <w:rFonts w:ascii="Calibri" w:eastAsia="Calibri" w:hAnsi="Calibri" w:cs="Calibri"/>
+          <w:color w:val="000000"/>
+          <w:sz w:val="22"/>
+          <w:szCs w:val="22"/>
+        </w:rPr>
+        <w:t>Also, the m</w:t>
+      </w:r>
+      <w:r>
+        <w:rPr>
+          <w:rFonts w:ascii="Calibri" w:eastAsia="Calibri" w:hAnsi="Calibri" w:cs="Calibri"/>
+          <w:color w:val="000000"/>
+          <w:sz w:val="22"/>
+          <w:szCs w:val="22"/>
+        </w:rPr>
+        <w:t xml:space="preserve">ean and standard </w:t>
+      </w:r>
+      <w:r>
+        <w:rPr>
+          <w:rFonts w:ascii="Calibri" w:eastAsia="Calibri" w:hAnsi="Calibri" w:cs="Calibri"/>
+          <w:color w:val="000000"/>
+          <w:sz w:val="22"/>
+          <w:szCs w:val="22"/>
+        </w:rPr>
+        <w:t>deviations</w:t>
+      </w:r>
+      <w:r>
+        <w:rPr>
+          <w:rFonts w:ascii="Calibri" w:eastAsia="Calibri" w:hAnsi="Calibri" w:cs="Calibri"/>
+          <w:color w:val="000000"/>
+          <w:sz w:val="22"/>
+          <w:szCs w:val="22"/>
+        </w:rPr>
+        <w:t xml:space="preserve"> of the quantity of interest is stored in the variables </w:t>
+      </w:r>
+      <w:r>
+        <w:rPr>
+          <w:rFonts w:ascii="Consolas" w:eastAsia="Calibri" w:hAnsi="Consolas" w:cs="Calibri"/>
+          <w:color w:val="000000"/>
+          <w:sz w:val="18"/>
+          <w:szCs w:val="18"/>
+        </w:rPr>
+        <w:t>mean_LARS</w:t>
+      </w:r>
+      <w:r>
+        <w:rPr>
+          <w:rFonts w:ascii="Calibri" w:eastAsia="Calibri" w:hAnsi="Calibri" w:cs="Calibri"/>
+          <w:color w:val="000000"/>
+          <w:sz w:val="22"/>
+          <w:szCs w:val="22"/>
+        </w:rPr>
+        <w:t xml:space="preserve"> and </w:t>
+      </w:r>
+      <w:r>
+        <w:rPr>
+          <w:rFonts w:ascii="Consolas" w:eastAsia="Calibri" w:hAnsi="Consolas" w:cs="Calibri"/>
+          <w:color w:val="000000"/>
+          <w:sz w:val="18"/>
+          <w:szCs w:val="18"/>
+        </w:rPr>
+        <w:t>std_LARS</w:t>
+      </w:r>
+      <w:r>
+        <w:rPr>
+          <w:rFonts w:ascii="Consolas" w:eastAsia="Calibri" w:hAnsi="Consolas" w:cs="Calibri"/>
+          <w:color w:val="000000"/>
+          <w:sz w:val="18"/>
+          <w:szCs w:val="18"/>
+        </w:rPr>
+        <w:t xml:space="preserve">, </w:t>
+      </w:r>
+      <w:r>
+        <w:rPr>
+          <w:rFonts w:ascii="Calibri" w:eastAsia="Calibri" w:hAnsi="Calibri" w:cs="Calibri"/>
+          <w:color w:val="000000"/>
+          <w:sz w:val="22"/>
+          <w:szCs w:val="22"/>
+        </w:rPr>
+        <w:t>respective</w:t>
+      </w:r>
+      <w:r>
+        <w:rPr>
+          <w:rFonts w:ascii="Calibri" w:eastAsia="Calibri" w:hAnsi="Calibri" w:cs="Calibri"/>
+          <w:color w:val="000000"/>
+          <w:sz w:val="22"/>
+          <w:szCs w:val="22"/>
+        </w:rPr>
+        <w:t>ly if PCE_LARS is used for is used for sensitivity analysis.</w:t>
       </w:r>
       <w:bookmarkStart w:id="0" w:name="_GoBack"/>
       <w:bookmarkEnd w:id="0"/>
-      <w:r>
+    </w:p>
+    <w:p>
+      <w:pPr>
         <w:rPr>
           <w:rFonts w:ascii="Calibri" w:eastAsia="Calibri" w:hAnsi="Calibri" w:cs="Calibri"/>
           <w:color w:val="000000"/>
           <w:sz w:val="22"/>
           <w:szCs w:val="22"/>
         </w:rPr>
-        <w:t>]</w:t>
+      </w:pPr>
+    </w:p>
+    <w:p>
+      <w:pPr>
+        <w:rPr>
+          <w:rFonts w:ascii="Calibri" w:eastAsia="Calibri" w:hAnsi="Calibri" w:cs="Calibri"/>
+          <w:color w:val="000000"/>
+          <w:sz w:val="22"/>
+          <w:szCs w:val="22"/>
+        </w:rPr>
+      </w:pPr>
+    </w:p>
+    <w:p>
+      <w:pPr>
+        <w:rPr>
+          <w:rFonts w:ascii="Calibri" w:eastAsia="Calibri" w:hAnsi="Calibri" w:cs="Calibri"/>
+          <w:color w:val="000000"/>
+          <w:sz w:val="22"/>
+          <w:szCs w:val="22"/>
+        </w:rPr>
+      </w:pPr>
+      <w:r>
+        <w:rPr>
+          <w:rFonts w:ascii="Calibri" w:eastAsia="Calibri" w:hAnsi="Calibri" w:cs="Calibri"/>
+          <w:color w:val="000000"/>
+          <w:sz w:val="22"/>
+          <w:szCs w:val="22"/>
+        </w:rPr>
+        <w:t>Discuss about two examples NM80 and AVATAR</w:t>
+      </w:r>
+    </w:p>
+    <w:p>
+      <w:pPr>
+        <w:rPr>
+          <w:rFonts w:ascii="Consolas" w:hAnsi="Consolas" w:cs="Consolas"/>
+          <w:color w:val="24292E"/>
+          <w:sz w:val="18"/>
+          <w:szCs w:val="18"/>
+          <w:shd w:val="clear" w:color="auto" w:fill="FFFFFF"/>
+        </w:rPr>
+      </w:pPr>
+      <w:r>
+        <w:rPr>
+          <w:rFonts w:ascii="Calibri" w:eastAsia="Calibri" w:hAnsi="Calibri" w:cs="Calibri"/>
+          <w:color w:val="000000"/>
+          <w:sz w:val="22"/>
+          <w:szCs w:val="22"/>
+        </w:rPr>
+        <w:t>Explain how to parameterize the chord, twist, etc. [A priori analysis]</w:t>
       </w:r>
     </w:p>
     <w:p>
@@ -4754,7 +4875,7 @@
 </file>
 
 <file path=customXml/itemProps1.xml><?xml version="1.0" encoding="utf-8"?>
-<ds:datastoreItem xmlns:ds="http://schemas.openxmlformats.org/officeDocument/2006/customXml" ds:itemID="{2208FD39-458A-6149-B75F-C523A5FA369C}">
+<ds:datastoreItem xmlns:ds="http://schemas.openxmlformats.org/officeDocument/2006/customXml" ds:itemID="{CAD27F00-5162-C04B-9881-07A5B1F9023B}">
   <ds:schemaRefs>
     <ds:schemaRef ds:uri="http://schemas.openxmlformats.org/officeDocument/2006/bibliography"/>
   </ds:schemaRefs>

</xml_diff>